<commit_message>
dcd code by state
</commit_message>
<xml_diff>
--- a/r-material-examined/outputs/output-dobnos-test.docx
+++ b/r-material-examined/outputs/output-dobnos-test.docx
@@ -3,39 +3,55 @@
 <w:document xmlns:wpc="http://schemas.microsoft.com/office/word/2010/wordprocessingCanvas" xmlns:cx="http://schemas.microsoft.com/office/drawing/2014/chartex" xmlns:cx1="http://schemas.microsoft.com/office/drawing/2015/9/8/chartex" xmlns:cx2="http://schemas.microsoft.com/office/drawing/2015/10/21/chartex" xmlns:cx3="http://schemas.microsoft.com/office/drawing/2016/5/9/chartex" xmlns:cx4="http://schemas.microsoft.com/office/drawing/2016/5/10/chartex" xmlns:cx5="http://schemas.microsoft.com/office/drawing/2016/5/11/chartex" xmlns:cx6="http://schemas.microsoft.com/office/drawing/2016/5/12/chartex" xmlns:cx7="http://schemas.microsoft.com/office/drawing/2016/5/13/chartex" xmlns:cx8="http://schemas.microsoft.com/office/drawing/2016/5/14/chartex" xmlns:mc="http://schemas.openxmlformats.org/markup-compatibility/2006" xmlns:aink="http://schemas.microsoft.com/office/drawing/2016/ink" xmlns:am3d="http://schemas.microsoft.com/office/drawing/2017/model3d" xmlns:o="urn:schemas-microsoft-com:office:office" xmlns:r="http://schemas.openxmlformats.org/officeDocument/2006/relationships" xmlns:m="http://schemas.openxmlformats.org/officeDocument/2006/math" xmlns:v="urn:schemas-microsoft-com:vml" xmlns:wp14="http://schemas.microsoft.com/office/word/2010/wordprocessingDrawing" xmlns:wp="http://schemas.openxmlformats.org/drawingml/2006/wordprocessingDrawing" xmlns:w10="urn:schemas-microsoft-com:office:word" xmlns:w="http://schemas.openxmlformats.org/wordprocessingml/2006/main" xmlns:w14="http://schemas.microsoft.com/office/word/2010/wordml" xmlns:w15="http://schemas.microsoft.com/office/word/2012/wordml" xmlns:w16cex="http://schemas.microsoft.com/office/word/2018/wordml/cex" xmlns:w16cid="http://schemas.microsoft.com/office/word/2016/wordml/cid" xmlns:w16="http://schemas.microsoft.com/office/word/2018/wordml" xmlns:w16sdtdh="http://schemas.microsoft.com/office/word/2020/wordml/sdtdatahash" xmlns:w16se="http://schemas.microsoft.com/office/word/2015/wordml/symex" xmlns:wpg="http://schemas.microsoft.com/office/word/2010/wordprocessingGroup" xmlns:wpi="http://schemas.microsoft.com/office/word/2010/wordprocessingInk" xmlns:wne="http://schemas.microsoft.com/office/word/2006/wordml" xmlns:wps="http://schemas.microsoft.com/office/word/2010/wordprocessingShape" mc:Ignorable="w14 w15 w16se w16cid w16 w16cex w16sdtdh wp14">
   <w:body>
     <w:p>
-      <w:r>
-        <w:rPr>
+      <w:commentRangeStart w:id="0"/>
+      <w:r>
+        <w:rPr>
+          <w:b/>
+          <w:bCs/>
           <w:highlight w:val="yellow"/>
         </w:rPr>
-        <w:t>Costa Rica: 4 females, 5 males.</w:t>
+        <w:t>Costa Rica</w:t>
+      </w:r>
+      <w:commentRangeEnd w:id="0"/>
+      <w:r>
+        <w:rPr>
+          <w:rStyle w:val="CommentReference"/>
+        </w:rPr>
+        <w:commentReference w:id="0"/>
+      </w:r>
+      <w:r>
+        <w:rPr>
+          <w:highlight w:val="yellow"/>
+        </w:rPr>
+        <w:t>: 4 females, 5 males.</w:t>
       </w:r>
       <w:r>
         <w:t xml:space="preserve"> </w:t>
       </w:r>
-      <w:commentRangeStart w:id="0"/>
+      <w:commentRangeStart w:id="1"/>
       <w:r>
         <w:t xml:space="preserve">Guanacaste: X females, x males. </w:t>
       </w:r>
-      <w:commentRangeEnd w:id="0"/>
+      <w:commentRangeEnd w:id="1"/>
       <w:r>
         <w:rPr>
           <w:rStyle w:val="CommentReference"/>
         </w:rPr>
-        <w:commentReference w:id="0"/>
-      </w:r>
-      <w:commentRangeStart w:id="1"/>
+        <w:commentReference w:id="1"/>
+      </w:r>
+      <w:commentRangeStart w:id="2"/>
       <w:r>
         <w:rPr>
           <w:color w:val="FF0000"/>
         </w:rPr>
         <w:t>10°52'00"N 85°44'00"W, 300m</w:t>
       </w:r>
-      <w:commentRangeEnd w:id="1"/>
+      <w:commentRangeEnd w:id="2"/>
       <w:r>
         <w:rPr>
           <w:rStyle w:val="CommentReference"/>
         </w:rPr>
-        <w:commentReference w:id="1"/>
+        <w:commentReference w:id="2"/>
       </w:r>
       <w:r>
         <w:rPr>
@@ -127,16 +143,16 @@
       <w:r>
         <w:t xml:space="preserve">, 10°55'58"N 85°43'44"W, 290m, Guanacaste, Costa Rica: </w:t>
       </w:r>
-      <w:commentRangeStart w:id="2"/>
+      <w:commentRangeStart w:id="3"/>
       <w:r>
         <w:t xml:space="preserve">NA </w:t>
       </w:r>
-      <w:commentRangeEnd w:id="2"/>
+      <w:commentRangeEnd w:id="3"/>
       <w:r>
         <w:rPr>
           <w:rStyle w:val="CommentReference"/>
         </w:rPr>
-        <w:commentReference w:id="2"/>
+        <w:commentReference w:id="3"/>
       </w:r>
       <w:r>
         <w:t xml:space="preserve">(2 females: ROME133298-ROME, ROME133299-ROME; 1 male: ROME133300-ROME). </w:t>
@@ -410,7 +426,7 @@
 
 <file path=word/comments.xml><?xml version="1.0" encoding="utf-8"?>
 <w:comments xmlns:wpc="http://schemas.microsoft.com/office/word/2010/wordprocessingCanvas" xmlns:cx="http://schemas.microsoft.com/office/drawing/2014/chartex" xmlns:cx1="http://schemas.microsoft.com/office/drawing/2015/9/8/chartex" xmlns:cx2="http://schemas.microsoft.com/office/drawing/2015/10/21/chartex" xmlns:cx3="http://schemas.microsoft.com/office/drawing/2016/5/9/chartex" xmlns:cx4="http://schemas.microsoft.com/office/drawing/2016/5/10/chartex" xmlns:cx5="http://schemas.microsoft.com/office/drawing/2016/5/11/chartex" xmlns:cx6="http://schemas.microsoft.com/office/drawing/2016/5/12/chartex" xmlns:cx7="http://schemas.microsoft.com/office/drawing/2016/5/13/chartex" xmlns:cx8="http://schemas.microsoft.com/office/drawing/2016/5/14/chartex" xmlns:mc="http://schemas.openxmlformats.org/markup-compatibility/2006" xmlns:aink="http://schemas.microsoft.com/office/drawing/2016/ink" xmlns:am3d="http://schemas.microsoft.com/office/drawing/2017/model3d" xmlns:o="urn:schemas-microsoft-com:office:office" xmlns:r="http://schemas.openxmlformats.org/officeDocument/2006/relationships" xmlns:m="http://schemas.openxmlformats.org/officeDocument/2006/math" xmlns:v="urn:schemas-microsoft-com:vml" xmlns:wp14="http://schemas.microsoft.com/office/word/2010/wordprocessingDrawing" xmlns:wp="http://schemas.openxmlformats.org/drawingml/2006/wordprocessingDrawing" xmlns:w10="urn:schemas-microsoft-com:office:word" xmlns:w="http://schemas.openxmlformats.org/wordprocessingml/2006/main" xmlns:w14="http://schemas.microsoft.com/office/word/2010/wordml" xmlns:w15="http://schemas.microsoft.com/office/word/2012/wordml" xmlns:w16cex="http://schemas.microsoft.com/office/word/2018/wordml/cex" xmlns:w16cid="http://schemas.microsoft.com/office/word/2016/wordml/cid" xmlns:w16="http://schemas.microsoft.com/office/word/2018/wordml" xmlns:w16sdtdh="http://schemas.microsoft.com/office/word/2020/wordml/sdtdatahash" xmlns:w16se="http://schemas.microsoft.com/office/word/2015/wordml/symex" xmlns:wpg="http://schemas.microsoft.com/office/word/2010/wordprocessingGroup" xmlns:wpi="http://schemas.microsoft.com/office/word/2010/wordprocessingInk" xmlns:wne="http://schemas.microsoft.com/office/word/2006/wordml" xmlns:wps="http://schemas.microsoft.com/office/word/2010/wordprocessingShape" mc:Ignorable="w14 w15 w16se w16cid w16 w16cex w16sdtdh wp14">
-  <w:comment w:id="0" w:author="Emily Darling" w:date="2021-11-21T08:20:00Z" w:initials="ED">
+  <w:comment w:id="0" w:author="Emily Darling" w:date="2021-11-21T08:25:00Z" w:initials="ED">
     <w:p>
       <w:pPr>
         <w:pStyle w:val="CommentText"/>
@@ -422,26 +438,64 @@
         <w:annotationRef/>
       </w:r>
       <w:r>
-        <w:t xml:space="preserve">Do you want summaries by state? 4 states in Costa Rica: </w:t>
-      </w:r>
-      <w:r>
-        <w:t>Guanacaste</w:t>
-      </w:r>
-      <w:r>
-        <w:t xml:space="preserve">, Heredia, </w:t>
-      </w:r>
-      <w:r>
-        <w:t>Puntarenas</w:t>
-      </w:r>
-      <w:r>
-        <w:t xml:space="preserve">, </w:t>
-      </w:r>
-      <w:r>
-        <w:t>San José</w:t>
+        <w:rPr>
+          <w:rStyle w:val="CommentReference"/>
+        </w:rPr>
+        <w:t xml:space="preserve">Check if I can bold countries in R. I think this needs </w:t>
+      </w:r>
+      <w:proofErr w:type="gramStart"/>
+      <w:r>
+        <w:rPr>
+          <w:rStyle w:val="CommentReference"/>
+        </w:rPr>
+        <w:t>an .</w:t>
+      </w:r>
+      <w:proofErr w:type="spellStart"/>
+      <w:r>
+        <w:rPr>
+          <w:rStyle w:val="CommentReference"/>
+        </w:rPr>
+        <w:t>Rmd</w:t>
+      </w:r>
+      <w:proofErr w:type="spellEnd"/>
+      <w:proofErr w:type="gramEnd"/>
+      <w:r>
+        <w:rPr>
+          <w:rStyle w:val="CommentReference"/>
+        </w:rPr>
+        <w:t xml:space="preserve"> output to html (which might be easier to </w:t>
+      </w:r>
+      <w:proofErr w:type="spellStart"/>
+      <w:r>
+        <w:rPr>
+          <w:rStyle w:val="CommentReference"/>
+        </w:rPr>
+        <w:t>migate</w:t>
+      </w:r>
+      <w:proofErr w:type="spellEnd"/>
+      <w:r>
+        <w:rPr>
+          <w:rStyle w:val="CommentReference"/>
+        </w:rPr>
+        <w:t xml:space="preserve"> over to an .</w:t>
+      </w:r>
+      <w:proofErr w:type="spellStart"/>
+      <w:r>
+        <w:rPr>
+          <w:rStyle w:val="CommentReference"/>
+        </w:rPr>
+        <w:t>Rmd</w:t>
+      </w:r>
+      <w:proofErr w:type="spellEnd"/>
+      <w:r>
+        <w:rPr>
+          <w:rStyle w:val="CommentReference"/>
+        </w:rPr>
+        <w:t xml:space="preserve"> anyways)</w:t>
       </w:r>
     </w:p>
   </w:comment>
-  <w:comment w:id="1" w:author="Emily Darling" w:date="2021-11-21T08:21:00Z" w:initials="ED">
+  <w:comment w:id="1" w:author="Emily Darling" w:date="2021-11-21T08:20:00Z" w:initials="ED">
     <w:p>
       <w:pPr>
         <w:pStyle w:val="CommentText"/>
@@ -453,26 +507,76 @@
         <w:annotationRef/>
       </w:r>
       <w:r>
-        <w:t xml:space="preserve">These are just summaries by </w:t>
-      </w:r>
-      <w:proofErr w:type="spellStart"/>
-      <w:r>
-        <w:t>hol_locality</w:t>
-      </w:r>
-      <w:proofErr w:type="spellEnd"/>
-      <w:r>
-        <w:t xml:space="preserve"> alphabetically. </w:t>
-      </w:r>
-      <w:r>
-        <w:t xml:space="preserve">Can group by state (let me know if you want just state name, or state name and summaries by sex. </w:t>
+        <w:t>Add</w:t>
+      </w:r>
+      <w:r>
+        <w:t xml:space="preserve"> summaries by state</w:t>
+      </w:r>
+      <w:r>
+        <w:t>:</w:t>
+      </w:r>
+      <w:r>
+        <w:t xml:space="preserve"> 4 states in Costa Rica: Guanacaste, Heredia, Puntarenas, San José</w:t>
       </w:r>
     </w:p>
-  </w:comment>
-  <w:comment w:id="2" w:author="Emily Darling" w:date="2021-11-21T08:17:00Z" w:initials="ED">
     <w:p>
       <w:pPr>
         <w:pStyle w:val="CommentText"/>
       </w:pPr>
+    </w:p>
+    <w:p>
+      <w:pPr>
+        <w:spacing w:after="0" w:line="240" w:lineRule="auto"/>
+        <w:rPr>
+          <w:rFonts w:ascii="Times New Roman" w:eastAsia="Times New Roman" w:hAnsi="Times New Roman" w:cs="Times New Roman"/>
+          <w:sz w:val="24"/>
+          <w:szCs w:val="24"/>
+        </w:rPr>
+      </w:pPr>
+      <w:r>
+        <w:rPr>
+          <w:rFonts w:ascii="inherit" w:eastAsia="Times New Roman" w:hAnsi="inherit" w:cs="Times New Roman"/>
+          <w:color w:val="000000"/>
+          <w:sz w:val="23"/>
+          <w:szCs w:val="23"/>
+          <w:shd w:val="clear" w:color="auto" w:fill="FFFFFF"/>
+        </w:rPr>
+        <w:t xml:space="preserve">e.g., </w:t>
+      </w:r>
+      <w:r>
+        <w:rPr>
+          <w:rFonts w:ascii="inherit" w:eastAsia="Times New Roman" w:hAnsi="inherit" w:cs="Times New Roman"/>
+          <w:b/>
+          <w:bCs/>
+          <w:color w:val="000000"/>
+          <w:sz w:val="23"/>
+          <w:szCs w:val="23"/>
+          <w:shd w:val="clear" w:color="auto" w:fill="FFFFFF"/>
+        </w:rPr>
+        <w:t>USA</w:t>
+      </w:r>
+      <w:r>
+        <w:rPr>
+          <w:rFonts w:ascii="inherit" w:eastAsia="Times New Roman" w:hAnsi="inherit" w:cs="Times New Roman"/>
+          <w:color w:val="000000"/>
+          <w:sz w:val="23"/>
+          <w:szCs w:val="23"/>
+          <w:shd w:val="clear" w:color="auto" w:fill="FFFFFF"/>
+        </w:rPr>
+        <w:t>: 11 females, 6 males: Arizona (2 females, 1 male)</w:t>
+      </w:r>
+    </w:p>
+    <w:p>
+      <w:pPr>
+        <w:pStyle w:val="CommentText"/>
+      </w:pPr>
+    </w:p>
+  </w:comment>
+  <w:comment w:id="2" w:author="Emily Darling" w:date="2021-11-21T08:21:00Z" w:initials="ED">
+    <w:p>
+      <w:pPr>
+        <w:pStyle w:val="CommentText"/>
+      </w:pPr>
       <w:r>
         <w:rPr>
           <w:rStyle w:val="CommentReference"/>
@@ -480,7 +584,49 @@
         <w:annotationRef/>
       </w:r>
       <w:r>
-        <w:t>Missing dates?</w:t>
+        <w:t xml:space="preserve">These are just summaries by </w:t>
+      </w:r>
+      <w:proofErr w:type="spellStart"/>
+      <w:r>
+        <w:t>hol_locality</w:t>
+      </w:r>
+      <w:proofErr w:type="spellEnd"/>
+      <w:r>
+        <w:t xml:space="preserve"> alphabetically. </w:t>
+      </w:r>
+      <w:r>
+        <w:t>Will</w:t>
+      </w:r>
+      <w:r>
+        <w:t xml:space="preserve"> group by state</w:t>
+      </w:r>
+      <w:r>
+        <w:t xml:space="preserve"> next. </w:t>
+      </w:r>
+    </w:p>
+  </w:comment>
+  <w:comment w:id="3" w:author="Emily Darling" w:date="2021-11-21T08:17:00Z" w:initials="ED">
+    <w:p>
+      <w:pPr>
+        <w:pStyle w:val="CommentText"/>
+      </w:pPr>
+      <w:r>
+        <w:t>NA I think means m</w:t>
+      </w:r>
+      <w:r>
+        <w:rPr>
+          <w:rStyle w:val="CommentReference"/>
+        </w:rPr>
+        <w:annotationRef/>
+      </w:r>
+      <w:r>
+        <w:t xml:space="preserve">issing </w:t>
+      </w:r>
+      <w:r>
+        <w:t xml:space="preserve">collecting </w:t>
+      </w:r>
+      <w:r>
+        <w:t>dates?</w:t>
       </w:r>
     </w:p>
   </w:comment>
@@ -489,6 +635,7 @@
 
 <file path=word/commentsExtended.xml><?xml version="1.0" encoding="utf-8"?>
 <w15:commentsEx xmlns:wpc="http://schemas.microsoft.com/office/word/2010/wordprocessingCanvas" xmlns:cx="http://schemas.microsoft.com/office/drawing/2014/chartex" xmlns:cx1="http://schemas.microsoft.com/office/drawing/2015/9/8/chartex" xmlns:cx2="http://schemas.microsoft.com/office/drawing/2015/10/21/chartex" xmlns:cx3="http://schemas.microsoft.com/office/drawing/2016/5/9/chartex" xmlns:cx4="http://schemas.microsoft.com/office/drawing/2016/5/10/chartex" xmlns:cx5="http://schemas.microsoft.com/office/drawing/2016/5/11/chartex" xmlns:cx6="http://schemas.microsoft.com/office/drawing/2016/5/12/chartex" xmlns:cx7="http://schemas.microsoft.com/office/drawing/2016/5/13/chartex" xmlns:cx8="http://schemas.microsoft.com/office/drawing/2016/5/14/chartex" xmlns:mc="http://schemas.openxmlformats.org/markup-compatibility/2006" xmlns:aink="http://schemas.microsoft.com/office/drawing/2016/ink" xmlns:am3d="http://schemas.microsoft.com/office/drawing/2017/model3d" xmlns:o="urn:schemas-microsoft-com:office:office" xmlns:r="http://schemas.openxmlformats.org/officeDocument/2006/relationships" xmlns:m="http://schemas.openxmlformats.org/officeDocument/2006/math" xmlns:v="urn:schemas-microsoft-com:vml" xmlns:wp14="http://schemas.microsoft.com/office/word/2010/wordprocessingDrawing" xmlns:wp="http://schemas.openxmlformats.org/drawingml/2006/wordprocessingDrawing" xmlns:w10="urn:schemas-microsoft-com:office:word" xmlns:w="http://schemas.openxmlformats.org/wordprocessingml/2006/main" xmlns:w14="http://schemas.microsoft.com/office/word/2010/wordml" xmlns:w15="http://schemas.microsoft.com/office/word/2012/wordml" xmlns:w16cex="http://schemas.microsoft.com/office/word/2018/wordml/cex" xmlns:w16cid="http://schemas.microsoft.com/office/word/2016/wordml/cid" xmlns:w16="http://schemas.microsoft.com/office/word/2018/wordml" xmlns:w16sdtdh="http://schemas.microsoft.com/office/word/2020/wordml/sdtdatahash" xmlns:w16se="http://schemas.microsoft.com/office/word/2015/wordml/symex" xmlns:wpg="http://schemas.microsoft.com/office/word/2010/wordprocessingGroup" xmlns:wpi="http://schemas.microsoft.com/office/word/2010/wordprocessingInk" xmlns:wne="http://schemas.microsoft.com/office/word/2006/wordml" xmlns:wps="http://schemas.microsoft.com/office/word/2010/wordprocessingShape" mc:Ignorable="w14 w15 w16se w16cid w16 w16cex w16sdtdh wp14">
+  <w15:commentEx w15:paraId="2F93B76E" w15:done="0"/>
   <w15:commentEx w15:paraId="21D3414D" w15:done="0"/>
   <w15:commentEx w15:paraId="7A81FB07" w15:done="0"/>
   <w15:commentEx w15:paraId="40B8B5E0" w15:done="0"/>
@@ -497,6 +644,7 @@
 
 <file path=word/commentsExtensible.xml><?xml version="1.0" encoding="utf-8"?>
 <w16cex:commentsExtensible xmlns:wpc="http://schemas.microsoft.com/office/word/2010/wordprocessingCanvas" xmlns:cx="http://schemas.microsoft.com/office/drawing/2014/chartex" xmlns:cx1="http://schemas.microsoft.com/office/drawing/2015/9/8/chartex" xmlns:cx2="http://schemas.microsoft.com/office/drawing/2015/10/21/chartex" xmlns:cx3="http://schemas.microsoft.com/office/drawing/2016/5/9/chartex" xmlns:cx4="http://schemas.microsoft.com/office/drawing/2016/5/10/chartex" xmlns:cx5="http://schemas.microsoft.com/office/drawing/2016/5/11/chartex" xmlns:cx6="http://schemas.microsoft.com/office/drawing/2016/5/12/chartex" xmlns:cx7="http://schemas.microsoft.com/office/drawing/2016/5/13/chartex" xmlns:cx8="http://schemas.microsoft.com/office/drawing/2016/5/14/chartex" xmlns:mc="http://schemas.openxmlformats.org/markup-compatibility/2006" xmlns:aink="http://schemas.microsoft.com/office/drawing/2016/ink" xmlns:am3d="http://schemas.microsoft.com/office/drawing/2017/model3d" xmlns:o="urn:schemas-microsoft-com:office:office" xmlns:r="http://schemas.openxmlformats.org/officeDocument/2006/relationships" xmlns:m="http://schemas.openxmlformats.org/officeDocument/2006/math" xmlns:v="urn:schemas-microsoft-com:vml" xmlns:wp14="http://schemas.microsoft.com/office/word/2010/wordprocessingDrawing" xmlns:wp="http://schemas.openxmlformats.org/drawingml/2006/wordprocessingDrawing" xmlns:w10="urn:schemas-microsoft-com:office:word" xmlns:w="http://schemas.openxmlformats.org/wordprocessingml/2006/main" xmlns:w14="http://schemas.microsoft.com/office/word/2010/wordml" xmlns:w15="http://schemas.microsoft.com/office/word/2012/wordml" xmlns:w16cex="http://schemas.microsoft.com/office/word/2018/wordml/cex" xmlns:w16cid="http://schemas.microsoft.com/office/word/2016/wordml/cid" xmlns:w16="http://schemas.microsoft.com/office/word/2018/wordml" xmlns:w16sdtdh="http://schemas.microsoft.com/office/word/2020/wordml/sdtdatahash" xmlns:w16se="http://schemas.microsoft.com/office/word/2015/wordml/symex" xmlns:wpg="http://schemas.microsoft.com/office/word/2010/wordprocessingGroup" xmlns:wpi="http://schemas.microsoft.com/office/word/2010/wordprocessingInk" xmlns:wne="http://schemas.microsoft.com/office/word/2006/wordml" xmlns:wps="http://schemas.microsoft.com/office/word/2010/wordprocessingShape" mc:Ignorable="w14 w15 w16se w16cid w16 w16cex w16sdtdh wp14">
+  <w16cex:commentExtensible w16cex:durableId="254480E8" w16cex:dateUtc="2021-11-21T13:25:00Z"/>
   <w16cex:commentExtensible w16cex:durableId="25447FD3" w16cex:dateUtc="2021-11-21T13:20:00Z"/>
   <w16cex:commentExtensible w16cex:durableId="25448014" w16cex:dateUtc="2021-11-21T13:21:00Z"/>
   <w16cex:commentExtensible w16cex:durableId="25447F33" w16cex:dateUtc="2021-11-21T13:17:00Z"/>
@@ -505,6 +653,7 @@
 
 <file path=word/commentsIds.xml><?xml version="1.0" encoding="utf-8"?>
 <w16cid:commentsIds xmlns:wpc="http://schemas.microsoft.com/office/word/2010/wordprocessingCanvas" xmlns:cx="http://schemas.microsoft.com/office/drawing/2014/chartex" xmlns:cx1="http://schemas.microsoft.com/office/drawing/2015/9/8/chartex" xmlns:cx2="http://schemas.microsoft.com/office/drawing/2015/10/21/chartex" xmlns:cx3="http://schemas.microsoft.com/office/drawing/2016/5/9/chartex" xmlns:cx4="http://schemas.microsoft.com/office/drawing/2016/5/10/chartex" xmlns:cx5="http://schemas.microsoft.com/office/drawing/2016/5/11/chartex" xmlns:cx6="http://schemas.microsoft.com/office/drawing/2016/5/12/chartex" xmlns:cx7="http://schemas.microsoft.com/office/drawing/2016/5/13/chartex" xmlns:cx8="http://schemas.microsoft.com/office/drawing/2016/5/14/chartex" xmlns:mc="http://schemas.openxmlformats.org/markup-compatibility/2006" xmlns:aink="http://schemas.microsoft.com/office/drawing/2016/ink" xmlns:am3d="http://schemas.microsoft.com/office/drawing/2017/model3d" xmlns:o="urn:schemas-microsoft-com:office:office" xmlns:r="http://schemas.openxmlformats.org/officeDocument/2006/relationships" xmlns:m="http://schemas.openxmlformats.org/officeDocument/2006/math" xmlns:v="urn:schemas-microsoft-com:vml" xmlns:wp14="http://schemas.microsoft.com/office/word/2010/wordprocessingDrawing" xmlns:wp="http://schemas.openxmlformats.org/drawingml/2006/wordprocessingDrawing" xmlns:w10="urn:schemas-microsoft-com:office:word" xmlns:w="http://schemas.openxmlformats.org/wordprocessingml/2006/main" xmlns:w14="http://schemas.microsoft.com/office/word/2010/wordml" xmlns:w15="http://schemas.microsoft.com/office/word/2012/wordml" xmlns:w16cex="http://schemas.microsoft.com/office/word/2018/wordml/cex" xmlns:w16cid="http://schemas.microsoft.com/office/word/2016/wordml/cid" xmlns:w16="http://schemas.microsoft.com/office/word/2018/wordml" xmlns:w16sdtdh="http://schemas.microsoft.com/office/word/2020/wordml/sdtdatahash" xmlns:w16se="http://schemas.microsoft.com/office/word/2015/wordml/symex" xmlns:wpg="http://schemas.microsoft.com/office/word/2010/wordprocessingGroup" xmlns:wpi="http://schemas.microsoft.com/office/word/2010/wordprocessingInk" xmlns:wne="http://schemas.microsoft.com/office/word/2006/wordml" xmlns:wps="http://schemas.microsoft.com/office/word/2010/wordprocessingShape" mc:Ignorable="w14 w15 w16se w16cid w16 w16cex w16sdtdh wp14">
+  <w16cid:commentId w16cid:paraId="2F93B76E" w16cid:durableId="254480E8"/>
   <w16cid:commentId w16cid:paraId="21D3414D" w16cid:durableId="25447FD3"/>
   <w16cid:commentId w16cid:paraId="7A81FB07" w16cid:durableId="25448014"/>
   <w16cid:commentId w16cid:paraId="40B8B5E0" w16cid:durableId="25447F33"/>

</xml_diff>